<commit_message>
1. Fix CODEX and CITE-seq clustering bugs （use Euclidean distance when running HDBSCAN on CITE-seq to seperate B1 cells）. 2. Add requirements.txt. 3. Implement pipeline2 (to use original CITE-seq annotations)
</commit_message>
<xml_diff>
--- a/Tests/TPR-TPR_Results.docx
+++ b/Tests/TPR-TPR_Results.docx
@@ -10,12 +10,6 @@
           <w:numId w:val="2"/>
         </w:numPr>
       </w:pPr>
-      <w:r>
-        <w:rPr>
-          <w:rFonts w:hint="eastAsia"/>
-        </w:rPr>
-        <w:t>u</w:t>
-      </w:r>
     </w:p>
     <w:p>
       <w:pPr>
@@ -5487,15 +5481,7 @@
                                 <w:sz w:val="10"/>
                                 <w:szCs w:val="10"/>
                               </w:rPr>
-                              <w:t xml:space="preserve">Transferred majority: T </w:t>
-                            </w:r>
-                            <w:r>
-                              <w:rPr>
-                                <w:rFonts w:ascii="Times New Roman" w:hAnsi="Times New Roman" w:cs="Times New Roman"/>
-                                <w:sz w:val="10"/>
-                                <w:szCs w:val="10"/>
-                              </w:rPr>
-                              <w:t>cells</w:t>
+                              <w:t>Transferred majority: T cells</w:t>
                             </w:r>
                           </w:p>
                           <w:p>
@@ -8757,7 +8743,7 @@
           <w:szCs w:val="10"/>
         </w:rPr>
         <w:drawing>
-          <wp:anchor distT="0" distB="0" distL="114300" distR="114300" simplePos="0" relativeHeight="251673600" behindDoc="0" locked="0" layoutInCell="1" allowOverlap="1" wp14:anchorId="235C84E2" wp14:editId="479BB797">
+          <wp:anchor distT="0" distB="0" distL="114300" distR="114300" simplePos="0" relativeHeight="251673600" behindDoc="0" locked="0" layoutInCell="1" allowOverlap="1" wp14:anchorId="235C84E2" wp14:editId="5E169CE3">
             <wp:simplePos x="0" y="0"/>
             <wp:positionH relativeFrom="column">
               <wp:posOffset>4023360</wp:posOffset>
@@ -10741,14 +10727,7 @@
                                 <w:sz w:val="10"/>
                                 <w:szCs w:val="10"/>
                               </w:rPr>
-                              <w:t xml:space="preserve">Transferred majority: T </w:t>
-                            </w:r>
-                            <w:r>
-                              <w:rPr>
-                                <w:sz w:val="10"/>
-                                <w:szCs w:val="10"/>
-                              </w:rPr>
-                              <w:t>cells</w:t>
+                              <w:t>Transferred majority: T cells</w:t>
                             </w:r>
                           </w:p>
                           <w:p>
@@ -13535,14 +13514,7 @@
                                 <w:sz w:val="10"/>
                                 <w:szCs w:val="10"/>
                               </w:rPr>
-                              <w:t xml:space="preserve">Transferred majority: T </w:t>
-                            </w:r>
-                            <w:r>
-                              <w:rPr>
-                                <w:sz w:val="10"/>
-                                <w:szCs w:val="10"/>
-                              </w:rPr>
-                              <w:t>cells</w:t>
+                              <w:t>Transferred majority: T cells</w:t>
                             </w:r>
                           </w:p>
                           <w:p>
@@ -15346,14 +15318,7 @@
                                 <w:sz w:val="10"/>
                                 <w:szCs w:val="10"/>
                               </w:rPr>
-                              <w:t xml:space="preserve">Transferred majority: T </w:t>
-                            </w:r>
-                            <w:r>
-                              <w:rPr>
-                                <w:sz w:val="10"/>
-                                <w:szCs w:val="10"/>
-                              </w:rPr>
-                              <w:t>cells</w:t>
+                              <w:t>Transferred majority: T cells</w:t>
                             </w:r>
                           </w:p>
                           <w:p>
@@ -20946,7 +20911,7 @@
           <w:szCs w:val="10"/>
         </w:rPr>
         <w:drawing>
-          <wp:inline distT="0" distB="0" distL="0" distR="0" wp14:anchorId="499693F5" wp14:editId="2F7571CE">
+          <wp:inline distT="0" distB="0" distL="0" distR="0" wp14:anchorId="499693F5" wp14:editId="0A404152">
             <wp:extent cx="2223396" cy="1696464"/>
             <wp:effectExtent l="0" t="0" r="0" b="5715"/>
             <wp:docPr id="1209533027" name="Picture 1" descr="A screenshot of a computer&#10;&#10;Description automatically generated"/>
@@ -25847,7 +25812,7 @@
           <w:szCs w:val="8"/>
         </w:rPr>
         <w:drawing>
-          <wp:anchor distT="0" distB="0" distL="114300" distR="114300" simplePos="0" relativeHeight="251682816" behindDoc="0" locked="0" layoutInCell="1" allowOverlap="1" wp14:anchorId="7D02B043" wp14:editId="7B455FB4">
+          <wp:anchor distT="0" distB="0" distL="114300" distR="114300" simplePos="0" relativeHeight="251682816" behindDoc="0" locked="0" layoutInCell="1" allowOverlap="1" wp14:anchorId="7D02B043" wp14:editId="1457E030">
             <wp:simplePos x="0" y="0"/>
             <wp:positionH relativeFrom="column">
               <wp:posOffset>2664896</wp:posOffset>
@@ -26333,18 +26298,7 @@
                                 <w14:ligatures w14:val="none"/>
                               </w:rPr>
                               <w:br/>
-                              <w:t xml:space="preserve">18: </w:t>
-                            </w:r>
-                            <w:r>
-                              <w:rPr>
-                                <w:rFonts w:ascii="Times New Roman" w:eastAsia="Times New Roman" w:hAnsi="Times New Roman" w:cs="Times New Roman"/>
-                                <w:color w:val="080808"/>
-                                <w:kern w:val="0"/>
-                                <w:sz w:val="10"/>
-                                <w:szCs w:val="10"/>
-                                <w14:ligatures w14:val="none"/>
-                              </w:rPr>
-                              <w:t>pDCs</w:t>
+                              <w:t>18: pDCs</w:t>
                             </w:r>
                             <w:r>
                               <w:rPr>
@@ -35432,36 +35386,43 @@
     <w:p>
       <w:pPr>
         <w:rPr>
+          <w:sz w:val="10"/>
+          <w:szCs w:val="10"/>
+        </w:rPr>
+      </w:pPr>
+      <w:r>
+        <w:rPr>
           <w:rFonts w:hint="eastAsia"/>
           <w:sz w:val="10"/>
           <w:szCs w:val="10"/>
         </w:rPr>
-      </w:pPr>
+        <w:t xml:space="preserve">            </w:t>
+      </w:r>
+      <w:proofErr w:type="spellStart"/>
       <w:r>
         <w:rPr>
           <w:rFonts w:hint="eastAsia"/>
           <w:sz w:val="10"/>
           <w:szCs w:val="10"/>
         </w:rPr>
-        <w:t xml:space="preserve">            </w:t>
-      </w:r>
-      <w:proofErr w:type="spellStart"/>
+        <w:t>amount_codex</w:t>
+      </w:r>
+      <w:proofErr w:type="spellEnd"/>
       <w:r>
         <w:rPr>
           <w:rFonts w:hint="eastAsia"/>
           <w:sz w:val="10"/>
           <w:szCs w:val="10"/>
         </w:rPr>
-        <w:t>amount_codex</w:t>
-      </w:r>
-      <w:proofErr w:type="spellEnd"/>
+        <w:t xml:space="preserve">=4000,  # -1 = default </w:t>
+      </w:r>
       <w:r>
         <w:rPr>
           <w:rFonts w:hint="eastAsia"/>
           <w:sz w:val="10"/>
           <w:szCs w:val="10"/>
         </w:rPr>
-        <w:t xml:space="preserve">=4000,  # -1 = default </w:t>
+        <w:t>≈</w:t>
       </w:r>
       <w:r>
         <w:rPr>
@@ -35469,21 +35430,12 @@
           <w:sz w:val="10"/>
           <w:szCs w:val="10"/>
         </w:rPr>
-        <w:t>≈</w:t>
-      </w:r>
-      <w:r>
-        <w:rPr>
-          <w:rFonts w:hint="eastAsia"/>
-          <w:sz w:val="10"/>
-          <w:szCs w:val="10"/>
-        </w:rPr>
         <w:t xml:space="preserve"> 9000 CODEX cells</w:t>
       </w:r>
     </w:p>
     <w:p>
       <w:pPr>
         <w:rPr>
-          <w:rFonts w:hint="eastAsia"/>
           <w:sz w:val="10"/>
           <w:szCs w:val="10"/>
         </w:rPr>
@@ -37599,36 +37551,43 @@
     <w:p>
       <w:pPr>
         <w:rPr>
+          <w:sz w:val="10"/>
+          <w:szCs w:val="10"/>
+        </w:rPr>
+      </w:pPr>
+      <w:r>
+        <w:rPr>
           <w:rFonts w:hint="eastAsia"/>
           <w:sz w:val="10"/>
           <w:szCs w:val="10"/>
         </w:rPr>
-      </w:pPr>
+        <w:t xml:space="preserve">            </w:t>
+      </w:r>
+      <w:proofErr w:type="spellStart"/>
       <w:r>
         <w:rPr>
           <w:rFonts w:hint="eastAsia"/>
           <w:sz w:val="10"/>
           <w:szCs w:val="10"/>
         </w:rPr>
-        <w:t xml:space="preserve">            </w:t>
-      </w:r>
-      <w:proofErr w:type="spellStart"/>
+        <w:t>amount_codex</w:t>
+      </w:r>
+      <w:proofErr w:type="spellEnd"/>
       <w:r>
         <w:rPr>
           <w:rFonts w:hint="eastAsia"/>
           <w:sz w:val="10"/>
           <w:szCs w:val="10"/>
         </w:rPr>
-        <w:t>amount_codex</w:t>
-      </w:r>
-      <w:proofErr w:type="spellEnd"/>
+        <w:t xml:space="preserve">=-1,  # -1 = default </w:t>
+      </w:r>
       <w:r>
         <w:rPr>
           <w:rFonts w:hint="eastAsia"/>
           <w:sz w:val="10"/>
           <w:szCs w:val="10"/>
         </w:rPr>
-        <w:t xml:space="preserve">=-1,  # -1 = default </w:t>
+        <w:t>≈</w:t>
       </w:r>
       <w:r>
         <w:rPr>
@@ -37636,21 +37595,12 @@
           <w:sz w:val="10"/>
           <w:szCs w:val="10"/>
         </w:rPr>
-        <w:t>≈</w:t>
-      </w:r>
-      <w:r>
-        <w:rPr>
-          <w:rFonts w:hint="eastAsia"/>
-          <w:sz w:val="10"/>
-          <w:szCs w:val="10"/>
-        </w:rPr>
         <w:t xml:space="preserve"> 9000 CODEX cells</w:t>
       </w:r>
     </w:p>
     <w:p>
       <w:pPr>
         <w:rPr>
-          <w:rFonts w:hint="eastAsia"/>
           <w:sz w:val="10"/>
           <w:szCs w:val="10"/>
         </w:rPr>

</xml_diff>